<commit_message>
Edited Movies.xlsx - added one movie
</commit_message>
<xml_diff>
--- a/Lab 2 Screen shots.docx
+++ b/Lab 2 Screen shots.docx
@@ -43,66 +43,20 @@
           <w:sz w:val="26"/>
           <w:szCs w:val="26"/>
         </w:rPr>
-        <w:t>Create a local git repository</w:t>
-      </w:r>
-    </w:p>
-    <w:p>
-      <w:pPr>
-        <w:pStyle w:val="NormalWeb"/>
-        <w:spacing w:before="120" w:beforeAutospacing="0" w:after="240" w:afterAutospacing="0"/>
-        <w:ind w:left="720"/>
-        <w:rPr>
-          <w:rFonts w:ascii="Lato" w:hAnsi="Lato"/>
-          <w:color w:val="202122"/>
-          <w:spacing w:val="3"/>
-          <w:sz w:val="26"/>
-          <w:szCs w:val="26"/>
-        </w:rPr>
-      </w:pPr>
-      <w:r>
-        <w:rPr>
-          <w:rFonts w:ascii="Lato" w:hAnsi="Lato"/>
-          <w:color w:val="202122"/>
-          <w:spacing w:val="3"/>
-          <w:sz w:val="26"/>
-          <w:szCs w:val="26"/>
-        </w:rPr>
-        <w:drawing>
-          <wp:inline distT="0" distB="0" distL="0" distR="0" wp14:anchorId="503AA54A" wp14:editId="10679E3E">
-            <wp:extent cx="5943600" cy="2612390"/>
-            <wp:effectExtent l="0" t="0" r="0" b="0"/>
-            <wp:docPr id="332526809" name="Picture 1"/>
-            <wp:cNvGraphicFramePr>
-              <a:graphicFrameLocks xmlns:a="http://schemas.openxmlformats.org/drawingml/2006/main" noChangeAspect="1"/>
-            </wp:cNvGraphicFramePr>
-            <a:graphic xmlns:a="http://schemas.openxmlformats.org/drawingml/2006/main">
-              <a:graphicData uri="http://schemas.openxmlformats.org/drawingml/2006/picture">
-                <pic:pic xmlns:pic="http://schemas.openxmlformats.org/drawingml/2006/picture">
-                  <pic:nvPicPr>
-                    <pic:cNvPr id="332526809" name=""/>
-                    <pic:cNvPicPr/>
-                  </pic:nvPicPr>
-                  <pic:blipFill>
-                    <a:blip r:embed="rId5"/>
-                    <a:stretch>
-                      <a:fillRect/>
-                    </a:stretch>
-                  </pic:blipFill>
-                  <pic:spPr>
-                    <a:xfrm>
-                      <a:off x="0" y="0"/>
-                      <a:ext cx="5943600" cy="2612390"/>
-                    </a:xfrm>
-                    <a:prstGeom prst="rect">
-                      <a:avLst/>
-                    </a:prstGeom>
-                  </pic:spPr>
-                </pic:pic>
-              </a:graphicData>
-            </a:graphic>
-          </wp:inline>
-        </w:drawing>
-      </w:r>
+        <w:t xml:space="preserve">Create a local git </w:t>
+      </w:r>
+      <w:proofErr w:type="gramStart"/>
+      <w:r>
+        <w:rPr>
+          <w:rFonts w:ascii="Lato" w:hAnsi="Lato"/>
+          <w:color w:val="202122"/>
+          <w:spacing w:val="3"/>
+          <w:sz w:val="26"/>
+          <w:szCs w:val="26"/>
+        </w:rPr>
+        <w:t>repository</w:t>
+      </w:r>
+      <w:proofErr w:type="gramEnd"/>
     </w:p>
     <w:p>
       <w:pPr>
@@ -128,8 +82,98 @@
           <w:sz w:val="26"/>
           <w:szCs w:val="26"/>
         </w:rPr>
-        <w:t>Check status</w:t>
-      </w:r>
+        <w:t xml:space="preserve">Check </w:t>
+      </w:r>
+      <w:proofErr w:type="gramStart"/>
+      <w:r>
+        <w:rPr>
+          <w:rFonts w:ascii="Lato" w:hAnsi="Lato"/>
+          <w:color w:val="202122"/>
+          <w:spacing w:val="3"/>
+          <w:sz w:val="26"/>
+          <w:szCs w:val="26"/>
+        </w:rPr>
+        <w:t>status</w:t>
+      </w:r>
+      <w:proofErr w:type="gramEnd"/>
+    </w:p>
+    <w:p>
+      <w:pPr>
+        <w:pStyle w:val="NormalWeb"/>
+        <w:numPr>
+          <w:ilvl w:val="0"/>
+          <w:numId w:val="1"/>
+        </w:numPr>
+        <w:spacing w:before="120" w:beforeAutospacing="0" w:after="240" w:afterAutospacing="0"/>
+        <w:rPr>
+          <w:rFonts w:ascii="Lato" w:hAnsi="Lato"/>
+          <w:color w:val="202122"/>
+          <w:spacing w:val="3"/>
+          <w:sz w:val="26"/>
+          <w:szCs w:val="26"/>
+        </w:rPr>
+      </w:pPr>
+      <w:r>
+        <w:rPr>
+          <w:rFonts w:ascii="Lato" w:hAnsi="Lato"/>
+          <w:color w:val="202122"/>
+          <w:spacing w:val="3"/>
+          <w:sz w:val="26"/>
+          <w:szCs w:val="26"/>
+        </w:rPr>
+        <w:t xml:space="preserve">Add files to this </w:t>
+      </w:r>
+      <w:proofErr w:type="gramStart"/>
+      <w:r>
+        <w:rPr>
+          <w:rFonts w:ascii="Lato" w:hAnsi="Lato"/>
+          <w:color w:val="202122"/>
+          <w:spacing w:val="3"/>
+          <w:sz w:val="26"/>
+          <w:szCs w:val="26"/>
+        </w:rPr>
+        <w:t>repository</w:t>
+      </w:r>
+      <w:proofErr w:type="gramEnd"/>
+    </w:p>
+    <w:p>
+      <w:pPr>
+        <w:pStyle w:val="NormalWeb"/>
+        <w:numPr>
+          <w:ilvl w:val="0"/>
+          <w:numId w:val="1"/>
+        </w:numPr>
+        <w:spacing w:before="120" w:beforeAutospacing="0" w:after="240" w:afterAutospacing="0"/>
+        <w:rPr>
+          <w:rFonts w:ascii="Lato" w:hAnsi="Lato"/>
+          <w:color w:val="202122"/>
+          <w:spacing w:val="3"/>
+          <w:sz w:val="26"/>
+          <w:szCs w:val="26"/>
+        </w:rPr>
+      </w:pPr>
+      <w:r>
+        <w:rPr>
+          <w:rFonts w:ascii="Lato" w:hAnsi="Lato"/>
+          <w:color w:val="202122"/>
+          <w:spacing w:val="3"/>
+          <w:sz w:val="26"/>
+          <w:szCs w:val="26"/>
+        </w:rPr>
+        <w:t xml:space="preserve">Check status – screenshot </w:t>
+      </w:r>
+      <w:proofErr w:type="gramStart"/>
+      <w:r>
+        <w:rPr>
+          <w:rFonts w:ascii="Lato" w:hAnsi="Lato"/>
+          <w:color w:val="202122"/>
+          <w:spacing w:val="3"/>
+          <w:sz w:val="26"/>
+          <w:szCs w:val="26"/>
+        </w:rPr>
+        <w:t>1</w:t>
+      </w:r>
+      <w:proofErr w:type="gramEnd"/>
     </w:p>
     <w:p>
       <w:pPr>
@@ -147,13 +191,14 @@
       <w:r>
         <w:rPr>
           <w:rFonts w:ascii="Lato" w:hAnsi="Lato"/>
+          <w:noProof/>
           <w:color w:val="202122"/>
           <w:spacing w:val="3"/>
           <w:sz w:val="26"/>
           <w:szCs w:val="26"/>
         </w:rPr>
         <w:drawing>
-          <wp:inline distT="0" distB="0" distL="0" distR="0" wp14:anchorId="0AA9DB8E" wp14:editId="10FA7610">
+          <wp:inline distT="0" distB="0" distL="0" distR="0" wp14:anchorId="68A1A6F8" wp14:editId="36F225AD">
             <wp:extent cx="5943600" cy="2612390"/>
             <wp:effectExtent l="0" t="0" r="0" b="0"/>
             <wp:docPr id="1391282836" name="Picture 1" descr="A screen shot of a computer&#10;&#10;Description automatically generated"/>
@@ -213,8 +258,59 @@
           <w:sz w:val="26"/>
           <w:szCs w:val="26"/>
         </w:rPr>
-        <w:t>Add files to this repository</w:t>
-      </w:r>
+        <w:t xml:space="preserve">Add files to stage for </w:t>
+      </w:r>
+      <w:proofErr w:type="gramStart"/>
+      <w:r>
+        <w:rPr>
+          <w:rFonts w:ascii="Lato" w:hAnsi="Lato"/>
+          <w:color w:val="202122"/>
+          <w:spacing w:val="3"/>
+          <w:sz w:val="26"/>
+          <w:szCs w:val="26"/>
+        </w:rPr>
+        <w:t>tracking</w:t>
+      </w:r>
+      <w:proofErr w:type="gramEnd"/>
+    </w:p>
+    <w:p>
+      <w:pPr>
+        <w:pStyle w:val="NormalWeb"/>
+        <w:numPr>
+          <w:ilvl w:val="0"/>
+          <w:numId w:val="1"/>
+        </w:numPr>
+        <w:spacing w:before="120" w:beforeAutospacing="0" w:after="240" w:afterAutospacing="0"/>
+        <w:rPr>
+          <w:rFonts w:ascii="Lato" w:hAnsi="Lato"/>
+          <w:color w:val="202122"/>
+          <w:spacing w:val="3"/>
+          <w:sz w:val="26"/>
+          <w:szCs w:val="26"/>
+        </w:rPr>
+      </w:pPr>
+      <w:r>
+        <w:rPr>
+          <w:rFonts w:ascii="Lato" w:hAnsi="Lato"/>
+          <w:color w:val="202122"/>
+          <w:spacing w:val="3"/>
+          <w:sz w:val="26"/>
+          <w:szCs w:val="26"/>
+        </w:rPr>
+        <w:t xml:space="preserve">Check status – screenshot </w:t>
+      </w:r>
+      <w:proofErr w:type="gramStart"/>
+      <w:r>
+        <w:rPr>
+          <w:rFonts w:ascii="Lato" w:hAnsi="Lato"/>
+          <w:color w:val="202122"/>
+          <w:spacing w:val="3"/>
+          <w:sz w:val="26"/>
+          <w:szCs w:val="26"/>
+        </w:rPr>
+        <w:t>2</w:t>
+      </w:r>
+      <w:proofErr w:type="gramEnd"/>
     </w:p>
     <w:p>
       <w:pPr>
@@ -232,17 +328,17 @@
       <w:r>
         <w:rPr>
           <w:rFonts w:ascii="Lato" w:hAnsi="Lato"/>
-          <w:color w:val="202122"/>
-          <w:spacing w:val="3"/>
-          <w:sz w:val="26"/>
-          <w:szCs w:val="26"/>
-        </w:rPr>
-        <w:lastRenderedPageBreak/>
+          <w:noProof/>
+          <w:color w:val="202122"/>
+          <w:spacing w:val="3"/>
+          <w:sz w:val="26"/>
+          <w:szCs w:val="26"/>
+        </w:rPr>
         <w:drawing>
-          <wp:inline distT="0" distB="0" distL="0" distR="0" wp14:anchorId="2FFE751B" wp14:editId="303302B9">
-            <wp:extent cx="5943600" cy="1995170"/>
-            <wp:effectExtent l="0" t="0" r="0" b="5080"/>
-            <wp:docPr id="1050216750" name="Picture 1" descr="A screen shot of a computer&#10;&#10;Description automatically generated"/>
+          <wp:inline distT="0" distB="0" distL="0" distR="0" wp14:anchorId="1154DFB2" wp14:editId="7A32BD70">
+            <wp:extent cx="5943600" cy="2145665"/>
+            <wp:effectExtent l="0" t="0" r="0" b="6985"/>
+            <wp:docPr id="322783805" name="Picture 1"/>
             <wp:cNvGraphicFramePr>
               <a:graphicFrameLocks xmlns:a="http://schemas.openxmlformats.org/drawingml/2006/main" noChangeAspect="1"/>
             </wp:cNvGraphicFramePr>
@@ -250,7 +346,7 @@
               <a:graphicData uri="http://schemas.openxmlformats.org/drawingml/2006/picture">
                 <pic:pic xmlns:pic="http://schemas.openxmlformats.org/drawingml/2006/picture">
                   <pic:nvPicPr>
-                    <pic:cNvPr id="1050216750" name="Picture 1" descr="A screen shot of a computer&#10;&#10;Description automatically generated"/>
+                    <pic:cNvPr id="322783805" name=""/>
                     <pic:cNvPicPr/>
                   </pic:nvPicPr>
                   <pic:blipFill>
@@ -262,7 +358,7 @@
                   <pic:spPr>
                     <a:xfrm>
                       <a:off x="0" y="0"/>
-                      <a:ext cx="5943600" cy="1995170"/>
+                      <a:ext cx="5943600" cy="2145665"/>
                     </a:xfrm>
                     <a:prstGeom prst="rect">
                       <a:avLst/>
@@ -299,8 +395,20 @@
           <w:sz w:val="26"/>
           <w:szCs w:val="26"/>
         </w:rPr>
-        <w:t>Check status – screenshot 1</w:t>
-      </w:r>
+        <w:t xml:space="preserve">Make first commit – add REQUIRED commit </w:t>
+      </w:r>
+      <w:proofErr w:type="gramStart"/>
+      <w:r>
+        <w:rPr>
+          <w:rFonts w:ascii="Lato" w:hAnsi="Lato"/>
+          <w:color w:val="202122"/>
+          <w:spacing w:val="3"/>
+          <w:sz w:val="26"/>
+          <w:szCs w:val="26"/>
+        </w:rPr>
+        <w:t>message</w:t>
+      </w:r>
+      <w:proofErr w:type="gramEnd"/>
     </w:p>
     <w:p>
       <w:pPr>
@@ -326,7 +434,79 @@
           <w:sz w:val="26"/>
           <w:szCs w:val="26"/>
         </w:rPr>
-        <w:t>Add files to stage for tracking</w:t>
+        <w:t xml:space="preserve">Check status – screenshot </w:t>
+      </w:r>
+      <w:proofErr w:type="gramStart"/>
+      <w:r>
+        <w:rPr>
+          <w:rFonts w:ascii="Lato" w:hAnsi="Lato"/>
+          <w:color w:val="202122"/>
+          <w:spacing w:val="3"/>
+          <w:sz w:val="26"/>
+          <w:szCs w:val="26"/>
+        </w:rPr>
+        <w:t>3</w:t>
+      </w:r>
+      <w:proofErr w:type="gramEnd"/>
+    </w:p>
+    <w:p>
+      <w:pPr>
+        <w:pStyle w:val="NormalWeb"/>
+        <w:spacing w:before="120" w:beforeAutospacing="0" w:after="240" w:afterAutospacing="0"/>
+        <w:ind w:left="720"/>
+        <w:rPr>
+          <w:rFonts w:ascii="Lato" w:hAnsi="Lato"/>
+          <w:color w:val="202122"/>
+          <w:spacing w:val="3"/>
+          <w:sz w:val="26"/>
+          <w:szCs w:val="26"/>
+        </w:rPr>
+      </w:pPr>
+      <w:r>
+        <w:rPr>
+          <w:rFonts w:ascii="Lato" w:hAnsi="Lato"/>
+          <w:noProof/>
+          <w:color w:val="202122"/>
+          <w:spacing w:val="3"/>
+          <w:sz w:val="26"/>
+          <w:szCs w:val="26"/>
+        </w:rPr>
+        <w:lastRenderedPageBreak/>
+        <w:drawing>
+          <wp:inline distT="0" distB="0" distL="0" distR="0" wp14:anchorId="528485BC" wp14:editId="6F5E27AB">
+            <wp:extent cx="5943600" cy="2497455"/>
+            <wp:effectExtent l="0" t="0" r="0" b="0"/>
+            <wp:docPr id="1707217537" name="Picture 1" descr="A computer screen with text and images&#10;&#10;Description automatically generated"/>
+            <wp:cNvGraphicFramePr>
+              <a:graphicFrameLocks xmlns:a="http://schemas.openxmlformats.org/drawingml/2006/main" noChangeAspect="1"/>
+            </wp:cNvGraphicFramePr>
+            <a:graphic xmlns:a="http://schemas.openxmlformats.org/drawingml/2006/main">
+              <a:graphicData uri="http://schemas.openxmlformats.org/drawingml/2006/picture">
+                <pic:pic xmlns:pic="http://schemas.openxmlformats.org/drawingml/2006/picture">
+                  <pic:nvPicPr>
+                    <pic:cNvPr id="1707217537" name="Picture 1" descr="A computer screen with text and images&#10;&#10;Description automatically generated"/>
+                    <pic:cNvPicPr/>
+                  </pic:nvPicPr>
+                  <pic:blipFill>
+                    <a:blip r:embed="rId7"/>
+                    <a:stretch>
+                      <a:fillRect/>
+                    </a:stretch>
+                  </pic:blipFill>
+                  <pic:spPr>
+                    <a:xfrm>
+                      <a:off x="0" y="0"/>
+                      <a:ext cx="5943600" cy="2497455"/>
+                    </a:xfrm>
+                    <a:prstGeom prst="rect">
+                      <a:avLst/>
+                    </a:prstGeom>
+                  </pic:spPr>
+                </pic:pic>
+              </a:graphicData>
+            </a:graphic>
+          </wp:inline>
+        </w:drawing>
       </w:r>
     </w:p>
     <w:p>
@@ -353,8 +533,50 @@
           <w:sz w:val="26"/>
           <w:szCs w:val="26"/>
         </w:rPr>
-        <w:t>Check status – screenshot 2</w:t>
-      </w:r>
+        <w:t xml:space="preserve">Edit </w:t>
+      </w:r>
+      <w:r>
+        <w:rPr>
+          <w:rFonts w:ascii="Lato" w:hAnsi="Lato"/>
+          <w:color w:val="202122"/>
+          <w:spacing w:val="3"/>
+          <w:sz w:val="26"/>
+          <w:szCs w:val="26"/>
+        </w:rPr>
+        <w:t>a</w:t>
+      </w:r>
+      <w:r>
+        <w:rPr>
+          <w:rFonts w:ascii="Lato" w:hAnsi="Lato"/>
+          <w:color w:val="202122"/>
+          <w:spacing w:val="3"/>
+          <w:sz w:val="26"/>
+          <w:szCs w:val="26"/>
+        </w:rPr>
+        <w:t xml:space="preserve"> file</w:t>
+      </w:r>
+      <w:r>
+        <w:rPr>
+          <w:rFonts w:ascii="Lato" w:hAnsi="Lato"/>
+          <w:color w:val="202122"/>
+          <w:spacing w:val="3"/>
+          <w:sz w:val="26"/>
+          <w:szCs w:val="26"/>
+        </w:rPr>
+        <w:t xml:space="preserve"> or </w:t>
+      </w:r>
+      <w:proofErr w:type="gramStart"/>
+      <w:r>
+        <w:rPr>
+          <w:rFonts w:ascii="Lato" w:hAnsi="Lato"/>
+          <w:color w:val="202122"/>
+          <w:spacing w:val="3"/>
+          <w:sz w:val="26"/>
+          <w:szCs w:val="26"/>
+        </w:rPr>
+        <w:t>two</w:t>
+      </w:r>
+      <w:proofErr w:type="gramEnd"/>
     </w:p>
     <w:p>
       <w:pPr>
@@ -380,7 +602,77 @@
           <w:sz w:val="26"/>
           <w:szCs w:val="26"/>
         </w:rPr>
-        <w:t>Make first commit – add REQUIRED commit message</w:t>
+        <w:t xml:space="preserve">Check status – screenshot </w:t>
+      </w:r>
+      <w:proofErr w:type="gramStart"/>
+      <w:r>
+        <w:rPr>
+          <w:rFonts w:ascii="Lato" w:hAnsi="Lato"/>
+          <w:color w:val="202122"/>
+          <w:spacing w:val="3"/>
+          <w:sz w:val="26"/>
+          <w:szCs w:val="26"/>
+        </w:rPr>
+        <w:t>4</w:t>
+      </w:r>
+      <w:proofErr w:type="gramEnd"/>
+    </w:p>
+    <w:p>
+      <w:pPr>
+        <w:pStyle w:val="NormalWeb"/>
+        <w:spacing w:before="120" w:beforeAutospacing="0" w:after="240" w:afterAutospacing="0"/>
+        <w:ind w:left="720"/>
+        <w:rPr>
+          <w:rFonts w:ascii="Lato" w:hAnsi="Lato"/>
+          <w:color w:val="202122"/>
+          <w:spacing w:val="3"/>
+          <w:sz w:val="26"/>
+          <w:szCs w:val="26"/>
+        </w:rPr>
+      </w:pPr>
+      <w:r>
+        <w:rPr>
+          <w:rFonts w:ascii="Lato" w:hAnsi="Lato"/>
+          <w:color w:val="202122"/>
+          <w:spacing w:val="3"/>
+          <w:sz w:val="26"/>
+          <w:szCs w:val="26"/>
+        </w:rPr>
+        <w:drawing>
+          <wp:inline distT="0" distB="0" distL="0" distR="0" wp14:anchorId="0EFCCF55" wp14:editId="74840BBB">
+            <wp:extent cx="5943600" cy="1593215"/>
+            <wp:effectExtent l="0" t="0" r="0" b="6985"/>
+            <wp:docPr id="571166923" name="Picture 1"/>
+            <wp:cNvGraphicFramePr>
+              <a:graphicFrameLocks xmlns:a="http://schemas.openxmlformats.org/drawingml/2006/main" noChangeAspect="1"/>
+            </wp:cNvGraphicFramePr>
+            <a:graphic xmlns:a="http://schemas.openxmlformats.org/drawingml/2006/main">
+              <a:graphicData uri="http://schemas.openxmlformats.org/drawingml/2006/picture">
+                <pic:pic xmlns:pic="http://schemas.openxmlformats.org/drawingml/2006/picture">
+                  <pic:nvPicPr>
+                    <pic:cNvPr id="571166923" name=""/>
+                    <pic:cNvPicPr/>
+                  </pic:nvPicPr>
+                  <pic:blipFill>
+                    <a:blip r:embed="rId8"/>
+                    <a:stretch>
+                      <a:fillRect/>
+                    </a:stretch>
+                  </pic:blipFill>
+                  <pic:spPr>
+                    <a:xfrm>
+                      <a:off x="0" y="0"/>
+                      <a:ext cx="5943600" cy="1593215"/>
+                    </a:xfrm>
+                    <a:prstGeom prst="rect">
+                      <a:avLst/>
+                    </a:prstGeom>
+                  </pic:spPr>
+                </pic:pic>
+              </a:graphicData>
+            </a:graphic>
+          </wp:inline>
+        </w:drawing>
       </w:r>
     </w:p>
     <w:p>
@@ -407,8 +699,20 @@
           <w:sz w:val="26"/>
           <w:szCs w:val="26"/>
         </w:rPr>
-        <w:t>Check status – screenshot 3</w:t>
-      </w:r>
+        <w:t xml:space="preserve">Add files to stage for </w:t>
+      </w:r>
+      <w:proofErr w:type="gramStart"/>
+      <w:r>
+        <w:rPr>
+          <w:rFonts w:ascii="Lato" w:hAnsi="Lato"/>
+          <w:color w:val="202122"/>
+          <w:spacing w:val="3"/>
+          <w:sz w:val="26"/>
+          <w:szCs w:val="26"/>
+        </w:rPr>
+        <w:t>tracking</w:t>
+      </w:r>
+      <w:proofErr w:type="gramEnd"/>
     </w:p>
     <w:p>
       <w:pPr>
@@ -434,38 +738,34 @@
           <w:sz w:val="26"/>
           <w:szCs w:val="26"/>
         </w:rPr>
-        <w:t xml:space="preserve">Edit </w:t>
-      </w:r>
-      <w:r>
-        <w:rPr>
-          <w:rFonts w:ascii="Lato" w:hAnsi="Lato"/>
-          <w:color w:val="202122"/>
-          <w:spacing w:val="3"/>
-          <w:sz w:val="26"/>
-          <w:szCs w:val="26"/>
-        </w:rPr>
-        <w:t>a</w:t>
-      </w:r>
-      <w:r>
-        <w:rPr>
-          <w:rFonts w:ascii="Lato" w:hAnsi="Lato"/>
-          <w:color w:val="202122"/>
-          <w:spacing w:val="3"/>
-          <w:sz w:val="26"/>
-          <w:szCs w:val="26"/>
-        </w:rPr>
-        <w:t xml:space="preserve"> file</w:t>
-      </w:r>
-      <w:r>
-        <w:rPr>
-          <w:rFonts w:ascii="Lato" w:hAnsi="Lato"/>
-          <w:color w:val="202122"/>
-          <w:spacing w:val="3"/>
-          <w:sz w:val="26"/>
-          <w:szCs w:val="26"/>
-        </w:rPr>
-        <w:t xml:space="preserve"> or two</w:t>
-      </w:r>
+        <w:t xml:space="preserve">Check status – screenshot </w:t>
+      </w:r>
+      <w:proofErr w:type="gramStart"/>
+      <w:r>
+        <w:rPr>
+          <w:rFonts w:ascii="Lato" w:hAnsi="Lato"/>
+          <w:color w:val="202122"/>
+          <w:spacing w:val="3"/>
+          <w:sz w:val="26"/>
+          <w:szCs w:val="26"/>
+        </w:rPr>
+        <w:t>5</w:t>
+      </w:r>
+      <w:proofErr w:type="gramEnd"/>
+    </w:p>
+    <w:p>
+      <w:pPr>
+        <w:pStyle w:val="NormalWeb"/>
+        <w:spacing w:before="120" w:beforeAutospacing="0" w:after="240" w:afterAutospacing="0"/>
+        <w:ind w:left="720"/>
+        <w:rPr>
+          <w:rFonts w:ascii="Lato" w:hAnsi="Lato"/>
+          <w:color w:val="202122"/>
+          <w:spacing w:val="3"/>
+          <w:sz w:val="26"/>
+          <w:szCs w:val="26"/>
+        </w:rPr>
+      </w:pPr>
     </w:p>
     <w:p>
       <w:pPr>
@@ -491,89 +791,20 @@
           <w:sz w:val="26"/>
           <w:szCs w:val="26"/>
         </w:rPr>
-        <w:t>Check status – screenshot 4</w:t>
-      </w:r>
-    </w:p>
-    <w:p>
-      <w:pPr>
-        <w:pStyle w:val="NormalWeb"/>
-        <w:numPr>
-          <w:ilvl w:val="0"/>
-          <w:numId w:val="1"/>
-        </w:numPr>
-        <w:spacing w:before="120" w:beforeAutospacing="0" w:after="240" w:afterAutospacing="0"/>
-        <w:rPr>
-          <w:rFonts w:ascii="Lato" w:hAnsi="Lato"/>
-          <w:color w:val="202122"/>
-          <w:spacing w:val="3"/>
-          <w:sz w:val="26"/>
-          <w:szCs w:val="26"/>
-        </w:rPr>
-      </w:pPr>
-      <w:r>
-        <w:rPr>
-          <w:rFonts w:ascii="Lato" w:hAnsi="Lato"/>
-          <w:color w:val="202122"/>
-          <w:spacing w:val="3"/>
-          <w:sz w:val="26"/>
-          <w:szCs w:val="26"/>
-        </w:rPr>
-        <w:t>Add files to stage for tracking</w:t>
-      </w:r>
-    </w:p>
-    <w:p>
-      <w:pPr>
-        <w:pStyle w:val="NormalWeb"/>
-        <w:numPr>
-          <w:ilvl w:val="0"/>
-          <w:numId w:val="1"/>
-        </w:numPr>
-        <w:spacing w:before="120" w:beforeAutospacing="0" w:after="240" w:afterAutospacing="0"/>
-        <w:rPr>
-          <w:rFonts w:ascii="Lato" w:hAnsi="Lato"/>
-          <w:color w:val="202122"/>
-          <w:spacing w:val="3"/>
-          <w:sz w:val="26"/>
-          <w:szCs w:val="26"/>
-        </w:rPr>
-      </w:pPr>
-      <w:r>
-        <w:rPr>
-          <w:rFonts w:ascii="Lato" w:hAnsi="Lato"/>
-          <w:color w:val="202122"/>
-          <w:spacing w:val="3"/>
-          <w:sz w:val="26"/>
-          <w:szCs w:val="26"/>
-        </w:rPr>
-        <w:t>Check status – screenshot 5</w:t>
-      </w:r>
-    </w:p>
-    <w:p>
-      <w:pPr>
-        <w:pStyle w:val="NormalWeb"/>
-        <w:numPr>
-          <w:ilvl w:val="0"/>
-          <w:numId w:val="1"/>
-        </w:numPr>
-        <w:spacing w:before="120" w:beforeAutospacing="0" w:after="240" w:afterAutospacing="0"/>
-        <w:rPr>
-          <w:rFonts w:ascii="Lato" w:hAnsi="Lato"/>
-          <w:color w:val="202122"/>
-          <w:spacing w:val="3"/>
-          <w:sz w:val="26"/>
-          <w:szCs w:val="26"/>
-        </w:rPr>
-      </w:pPr>
-      <w:r>
-        <w:rPr>
-          <w:rFonts w:ascii="Lato" w:hAnsi="Lato"/>
-          <w:color w:val="202122"/>
-          <w:spacing w:val="3"/>
-          <w:sz w:val="26"/>
-          <w:szCs w:val="26"/>
-        </w:rPr>
-        <w:t>Make second commit – add REQUIRED commit message</w:t>
-      </w:r>
+        <w:t xml:space="preserve">Make second commit – add REQUIRED commit </w:t>
+      </w:r>
+      <w:proofErr w:type="gramStart"/>
+      <w:r>
+        <w:rPr>
+          <w:rFonts w:ascii="Lato" w:hAnsi="Lato"/>
+          <w:color w:val="202122"/>
+          <w:spacing w:val="3"/>
+          <w:sz w:val="26"/>
+          <w:szCs w:val="26"/>
+        </w:rPr>
+        <w:t>message</w:t>
+      </w:r>
+      <w:proofErr w:type="gramEnd"/>
     </w:p>
     <w:p>
       <w:pPr>
@@ -593,8 +824,13 @@
     <w:p/>
     <w:p>
       <w:r>
-        <w:t>Added files to stage for tracking</w:t>
-      </w:r>
+        <w:t xml:space="preserve">Added files to stage for </w:t>
+      </w:r>
+      <w:proofErr w:type="gramStart"/>
+      <w:r>
+        <w:t>tracking</w:t>
+      </w:r>
+      <w:proofErr w:type="gramEnd"/>
     </w:p>
     <w:p/>
     <w:sectPr>

</xml_diff>